<commit_message>
1st pres slides added
</commit_message>
<xml_diff>
--- a/Project Proposals/Alcoholic-Support-System Final 1.docx
+++ b/Project Proposals/Alcoholic-Support-System Final 1.docx
@@ -85,8 +85,6 @@
         </w:rPr>
         <w:t>target market: rich and want to pay</w:t>
       </w:r>
-      <w:bookmarkStart w:id="0" w:name="_GoBack"/>
-      <w:bookmarkEnd w:id="0"/>
     </w:p>
     <w:p>
       <w:pPr>
@@ -1124,7 +1122,18 @@
           <w:szCs w:val="24"/>
           <w:lang w:val="en-US"/>
         </w:rPr>
-        <w:t>Solutiom1</w:t>
+        <w:t>Solution</w:t>
+      </w:r>
+      <w:bookmarkStart w:id="0" w:name="_GoBack"/>
+      <w:bookmarkEnd w:id="0"/>
+      <w:r>
+        <w:rPr>
+          <w:b/>
+          <w:sz w:val="24"/>
+          <w:szCs w:val="24"/>
+          <w:lang w:val="en-US"/>
+        </w:rPr>
+        <w:t>1</w:t>
       </w:r>
       <w:r>
         <w:rPr>

</xml_diff>